<commit_message>
Correção na paginação do PN
</commit_message>
<xml_diff>
--- a/docs/plano-negocio/pn-economundi-segunda-entrega.docx
+++ b/docs/plano-negocio/pn-economundi-segunda-entrega.docx
@@ -281,7 +281,7 @@
         </w:rPr>
         <w:fldChar w:fldCharType="separate"/>
       </w:r>
-      <w:hyperlink w:anchor="_Toc19882728" w:history="1">
+      <w:hyperlink w:anchor="_Toc19883449" w:history="1">
         <w:r>
           <w:rPr>
             <w:rStyle w:val="Hyperlink"/>
@@ -308,7 +308,7 @@
             <w:noProof/>
             <w:webHidden/>
           </w:rPr>
-          <w:instrText xml:space="preserve"> PAGEREF _Toc19882728 \h </w:instrText>
+          <w:instrText xml:space="preserve"> PAGEREF _Toc19883449 \h </w:instrText>
         </w:r>
         <w:r>
           <w:rPr>
@@ -328,7 +328,7 @@
             <w:noProof/>
             <w:webHidden/>
           </w:rPr>
-          <w:t>8</w:t>
+          <w:t>9</w:t>
         </w:r>
         <w:r>
           <w:rPr>
@@ -354,7 +354,7 @@
           <w:lang w:eastAsia="pt-BR"/>
         </w:rPr>
       </w:pPr>
-      <w:hyperlink w:anchor="_Toc19882729" w:history="1">
+      <w:hyperlink w:anchor="_Toc19883450" w:history="1">
         <w:r>
           <w:rPr>
             <w:rStyle w:val="Hyperlink"/>
@@ -381,7 +381,7 @@
             <w:noProof/>
             <w:webHidden/>
           </w:rPr>
-          <w:instrText xml:space="preserve"> PAGEREF _Toc19882729 \h </w:instrText>
+          <w:instrText xml:space="preserve"> PAGEREF _Toc19883450 \h </w:instrText>
         </w:r>
         <w:r>
           <w:rPr>
@@ -401,7 +401,7 @@
             <w:noProof/>
             <w:webHidden/>
           </w:rPr>
-          <w:t>11</w:t>
+          <w:t>12</w:t>
         </w:r>
         <w:r>
           <w:rPr>
@@ -427,7 +427,7 @@
           <w:lang w:eastAsia="pt-BR"/>
         </w:rPr>
       </w:pPr>
-      <w:hyperlink w:anchor="_Toc19882730" w:history="1">
+      <w:hyperlink w:anchor="_Toc19883451" w:history="1">
         <w:r>
           <w:rPr>
             <w:rStyle w:val="Hyperlink"/>
@@ -454,7 +454,7 @@
             <w:noProof/>
             <w:webHidden/>
           </w:rPr>
-          <w:instrText xml:space="preserve"> PAGEREF _Toc19882730 \h </w:instrText>
+          <w:instrText xml:space="preserve"> PAGEREF _Toc19883451 \h </w:instrText>
         </w:r>
         <w:r>
           <w:rPr>
@@ -474,7 +474,7 @@
             <w:noProof/>
             <w:webHidden/>
           </w:rPr>
-          <w:t>20</w:t>
+          <w:t>21</w:t>
         </w:r>
         <w:r>
           <w:rPr>
@@ -500,7 +500,7 @@
           <w:lang w:eastAsia="pt-BR"/>
         </w:rPr>
       </w:pPr>
-      <w:hyperlink w:anchor="_Toc19882731" w:history="1">
+      <w:hyperlink w:anchor="_Toc19883452" w:history="1">
         <w:r>
           <w:rPr>
             <w:rStyle w:val="Hyperlink"/>
@@ -527,80 +527,7 @@
             <w:noProof/>
             <w:webHidden/>
           </w:rPr>
-          <w:instrText xml:space="preserve"> PAGEREF _Toc19882731 \h </w:instrText>
-        </w:r>
-        <w:r>
-          <w:rPr>
-            <w:noProof/>
-            <w:webHidden/>
-          </w:rPr>
-        </w:r>
-        <w:r>
-          <w:rPr>
-            <w:noProof/>
-            <w:webHidden/>
-          </w:rPr>
-          <w:fldChar w:fldCharType="separate"/>
-        </w:r>
-        <w:r>
-          <w:rPr>
-            <w:noProof/>
-            <w:webHidden/>
-          </w:rPr>
-          <w:t>23</w:t>
-        </w:r>
-        <w:r>
-          <w:rPr>
-            <w:noProof/>
-            <w:webHidden/>
-          </w:rPr>
-          <w:fldChar w:fldCharType="end"/>
-        </w:r>
-      </w:hyperlink>
-    </w:p>
-    <w:p>
-      <w:pPr>
-        <w:pStyle w:val="ndicedeilustraes"/>
-        <w:tabs>
-          <w:tab w:val="right" w:leader="dot" w:pos="8494"/>
-        </w:tabs>
-        <w:spacing w:after="240" w:line="240" w:lineRule="auto"/>
-        <w:rPr>
-          <w:rFonts w:asciiTheme="minorHAnsi" w:eastAsiaTheme="minorEastAsia" w:hAnsiTheme="minorHAnsi"/>
-          <w:noProof/>
-          <w:color w:val="auto"/>
-          <w:sz w:val="22"/>
-          <w:lang w:eastAsia="pt-BR"/>
-        </w:rPr>
-      </w:pPr>
-      <w:hyperlink w:anchor="_Toc19882732" w:history="1">
-        <w:r>
-          <w:rPr>
-            <w:rStyle w:val="Hyperlink"/>
-            <w:noProof/>
-          </w:rPr>
-          <w:t>TABELA 5 - Previsão de média de vendas do projeto</w:t>
-        </w:r>
-        <w:r>
-          <w:rPr>
-            <w:noProof/>
-            <w:webHidden/>
-          </w:rPr>
-          <w:tab/>
-        </w:r>
-        <w:r>
-          <w:rPr>
-            <w:noProof/>
-            <w:webHidden/>
-          </w:rPr>
-          <w:fldChar w:fldCharType="begin"/>
-        </w:r>
-        <w:r>
-          <w:rPr>
-            <w:noProof/>
-            <w:webHidden/>
-          </w:rPr>
-          <w:instrText xml:space="preserve"> PAGEREF _Toc19882732 \h </w:instrText>
+          <w:instrText xml:space="preserve"> PAGEREF _Toc19883452 \h </w:instrText>
         </w:r>
         <w:r>
           <w:rPr>
@@ -646,13 +573,13 @@
           <w:lang w:eastAsia="pt-BR"/>
         </w:rPr>
       </w:pPr>
-      <w:hyperlink w:anchor="_Toc19882733" w:history="1">
+      <w:hyperlink w:anchor="_Toc19883453" w:history="1">
         <w:r>
           <w:rPr>
             <w:rStyle w:val="Hyperlink"/>
             <w:noProof/>
           </w:rPr>
-          <w:t>TABELA 6 - Custo de clique unitário do projeto</w:t>
+          <w:t>TABELA 5 - Previsão de média de vendas do projeto</w:t>
         </w:r>
         <w:r>
           <w:rPr>
@@ -673,7 +600,7 @@
             <w:noProof/>
             <w:webHidden/>
           </w:rPr>
-          <w:instrText xml:space="preserve"> PAGEREF _Toc19882733 \h </w:instrText>
+          <w:instrText xml:space="preserve"> PAGEREF _Toc19883453 \h </w:instrText>
         </w:r>
         <w:r>
           <w:rPr>
@@ -719,13 +646,13 @@
           <w:lang w:eastAsia="pt-BR"/>
         </w:rPr>
       </w:pPr>
-      <w:hyperlink w:anchor="_Toc19882734" w:history="1">
+      <w:hyperlink w:anchor="_Toc19883454" w:history="1">
         <w:r>
           <w:rPr>
             <w:rStyle w:val="Hyperlink"/>
             <w:noProof/>
           </w:rPr>
-          <w:t>TABELA 7 - Ponto de equilíbrio financeiro do projeto</w:t>
+          <w:t>TABELA 6 - Custo de clique unitário do projeto</w:t>
         </w:r>
         <w:r>
           <w:rPr>
@@ -746,80 +673,7 @@
             <w:noProof/>
             <w:webHidden/>
           </w:rPr>
-          <w:instrText xml:space="preserve"> PAGEREF _Toc19882734 \h </w:instrText>
-        </w:r>
-        <w:r>
-          <w:rPr>
-            <w:noProof/>
-            <w:webHidden/>
-          </w:rPr>
-        </w:r>
-        <w:r>
-          <w:rPr>
-            <w:noProof/>
-            <w:webHidden/>
-          </w:rPr>
-          <w:fldChar w:fldCharType="separate"/>
-        </w:r>
-        <w:r>
-          <w:rPr>
-            <w:noProof/>
-            <w:webHidden/>
-          </w:rPr>
-          <w:t>25</w:t>
-        </w:r>
-        <w:r>
-          <w:rPr>
-            <w:noProof/>
-            <w:webHidden/>
-          </w:rPr>
-          <w:fldChar w:fldCharType="end"/>
-        </w:r>
-      </w:hyperlink>
-    </w:p>
-    <w:p>
-      <w:pPr>
-        <w:pStyle w:val="ndicedeilustraes"/>
-        <w:tabs>
-          <w:tab w:val="right" w:leader="dot" w:pos="8494"/>
-        </w:tabs>
-        <w:spacing w:after="240" w:line="240" w:lineRule="auto"/>
-        <w:rPr>
-          <w:rFonts w:asciiTheme="minorHAnsi" w:eastAsiaTheme="minorEastAsia" w:hAnsiTheme="minorHAnsi"/>
-          <w:noProof/>
-          <w:color w:val="auto"/>
-          <w:sz w:val="22"/>
-          <w:lang w:eastAsia="pt-BR"/>
-        </w:rPr>
-      </w:pPr>
-      <w:hyperlink w:anchor="_Toc19882735" w:history="1">
-        <w:r>
-          <w:rPr>
-            <w:rStyle w:val="Hyperlink"/>
-            <w:noProof/>
-          </w:rPr>
-          <w:t>TABELA 8 - Demonstrativo de resultado anual do projeto</w:t>
-        </w:r>
-        <w:r>
-          <w:rPr>
-            <w:noProof/>
-            <w:webHidden/>
-          </w:rPr>
-          <w:tab/>
-        </w:r>
-        <w:r>
-          <w:rPr>
-            <w:noProof/>
-            <w:webHidden/>
-          </w:rPr>
-          <w:fldChar w:fldCharType="begin"/>
-        </w:r>
-        <w:r>
-          <w:rPr>
-            <w:noProof/>
-            <w:webHidden/>
-          </w:rPr>
-          <w:instrText xml:space="preserve"> PAGEREF _Toc19882735 \h </w:instrText>
+          <w:instrText xml:space="preserve"> PAGEREF _Toc19883454 \h </w:instrText>
         </w:r>
         <w:r>
           <w:rPr>
@@ -865,13 +719,13 @@
           <w:lang w:eastAsia="pt-BR"/>
         </w:rPr>
       </w:pPr>
-      <w:hyperlink w:anchor="_Toc19882736" w:history="1">
+      <w:hyperlink w:anchor="_Toc19883455" w:history="1">
         <w:r>
           <w:rPr>
             <w:rStyle w:val="Hyperlink"/>
             <w:noProof/>
           </w:rPr>
-          <w:t>TABELA 9 - Indicadores financeiros do projeto</w:t>
+          <w:t>TABELA 7 - Ponto de equilíbrio financeiro do projeto</w:t>
         </w:r>
         <w:r>
           <w:rPr>
@@ -892,7 +746,80 @@
             <w:noProof/>
             <w:webHidden/>
           </w:rPr>
-          <w:instrText xml:space="preserve"> PAGEREF _Toc19882736 \h </w:instrText>
+          <w:instrText xml:space="preserve"> PAGEREF _Toc19883455 \h </w:instrText>
+        </w:r>
+        <w:r>
+          <w:rPr>
+            <w:noProof/>
+            <w:webHidden/>
+          </w:rPr>
+        </w:r>
+        <w:r>
+          <w:rPr>
+            <w:noProof/>
+            <w:webHidden/>
+          </w:rPr>
+          <w:fldChar w:fldCharType="separate"/>
+        </w:r>
+        <w:r>
+          <w:rPr>
+            <w:noProof/>
+            <w:webHidden/>
+          </w:rPr>
+          <w:t>26</w:t>
+        </w:r>
+        <w:r>
+          <w:rPr>
+            <w:noProof/>
+            <w:webHidden/>
+          </w:rPr>
+          <w:fldChar w:fldCharType="end"/>
+        </w:r>
+      </w:hyperlink>
+    </w:p>
+    <w:p>
+      <w:pPr>
+        <w:pStyle w:val="ndicedeilustraes"/>
+        <w:tabs>
+          <w:tab w:val="right" w:leader="dot" w:pos="8494"/>
+        </w:tabs>
+        <w:spacing w:after="240" w:line="240" w:lineRule="auto"/>
+        <w:rPr>
+          <w:rFonts w:asciiTheme="minorHAnsi" w:eastAsiaTheme="minorEastAsia" w:hAnsiTheme="minorHAnsi"/>
+          <w:noProof/>
+          <w:color w:val="auto"/>
+          <w:sz w:val="22"/>
+          <w:lang w:eastAsia="pt-BR"/>
+        </w:rPr>
+      </w:pPr>
+      <w:hyperlink w:anchor="_Toc19883456" w:history="1">
+        <w:r>
+          <w:rPr>
+            <w:rStyle w:val="Hyperlink"/>
+            <w:noProof/>
+          </w:rPr>
+          <w:t>TABELA 8 - Demonstrativo de resultado anual do projeto</w:t>
+        </w:r>
+        <w:r>
+          <w:rPr>
+            <w:noProof/>
+            <w:webHidden/>
+          </w:rPr>
+          <w:tab/>
+        </w:r>
+        <w:r>
+          <w:rPr>
+            <w:noProof/>
+            <w:webHidden/>
+          </w:rPr>
+          <w:fldChar w:fldCharType="begin"/>
+        </w:r>
+        <w:r>
+          <w:rPr>
+            <w:noProof/>
+            <w:webHidden/>
+          </w:rPr>
+          <w:instrText xml:space="preserve"> PAGEREF _Toc19883456 \h </w:instrText>
         </w:r>
         <w:r>
           <w:rPr>
@@ -925,6 +852,79 @@
     </w:p>
     <w:p>
       <w:pPr>
+        <w:pStyle w:val="ndicedeilustraes"/>
+        <w:tabs>
+          <w:tab w:val="right" w:leader="dot" w:pos="8494"/>
+        </w:tabs>
+        <w:spacing w:after="240" w:line="240" w:lineRule="auto"/>
+        <w:rPr>
+          <w:rFonts w:asciiTheme="minorHAnsi" w:eastAsiaTheme="minorEastAsia" w:hAnsiTheme="minorHAnsi"/>
+          <w:noProof/>
+          <w:color w:val="auto"/>
+          <w:sz w:val="22"/>
+          <w:lang w:eastAsia="pt-BR"/>
+        </w:rPr>
+      </w:pPr>
+      <w:hyperlink w:anchor="_Toc19883457" w:history="1">
+        <w:r>
+          <w:rPr>
+            <w:rStyle w:val="Hyperlink"/>
+            <w:noProof/>
+          </w:rPr>
+          <w:t>TABELA 9 - Indicadores financeiros do projeto</w:t>
+        </w:r>
+        <w:r>
+          <w:rPr>
+            <w:noProof/>
+            <w:webHidden/>
+          </w:rPr>
+          <w:tab/>
+        </w:r>
+        <w:r>
+          <w:rPr>
+            <w:noProof/>
+            <w:webHidden/>
+          </w:rPr>
+          <w:fldChar w:fldCharType="begin"/>
+        </w:r>
+        <w:r>
+          <w:rPr>
+            <w:noProof/>
+            <w:webHidden/>
+          </w:rPr>
+          <w:instrText xml:space="preserve"> PAGEREF _Toc19883457 \h </w:instrText>
+        </w:r>
+        <w:r>
+          <w:rPr>
+            <w:noProof/>
+            <w:webHidden/>
+          </w:rPr>
+        </w:r>
+        <w:r>
+          <w:rPr>
+            <w:noProof/>
+            <w:webHidden/>
+          </w:rPr>
+          <w:fldChar w:fldCharType="separate"/>
+        </w:r>
+        <w:r>
+          <w:rPr>
+            <w:noProof/>
+            <w:webHidden/>
+          </w:rPr>
+          <w:t>28</w:t>
+        </w:r>
+        <w:r>
+          <w:rPr>
+            <w:noProof/>
+            <w:webHidden/>
+          </w:rPr>
+          <w:fldChar w:fldCharType="end"/>
+        </w:r>
+      </w:hyperlink>
+    </w:p>
+    <w:p>
+      <w:pPr>
         <w:spacing w:line="240" w:lineRule="auto"/>
         <w:jc w:val="center"/>
         <w:rPr>
@@ -992,7 +992,7 @@
         </w:rPr>
         <w:fldChar w:fldCharType="separate"/>
       </w:r>
-      <w:hyperlink w:anchor="_Toc19882752" w:history="1">
+      <w:hyperlink w:anchor="_Toc19883463" w:history="1">
         <w:r>
           <w:rPr>
             <w:rStyle w:val="Hyperlink"/>
@@ -1019,7 +1019,7 @@
             <w:noProof/>
             <w:webHidden/>
           </w:rPr>
-          <w:instrText xml:space="preserve"> PAGEREF _Toc19882752 \h </w:instrText>
+          <w:instrText xml:space="preserve"> PAGEREF _Toc19883463 \h </w:instrText>
         </w:r>
         <w:r>
           <w:rPr>
@@ -1039,7 +1039,7 @@
             <w:noProof/>
             <w:webHidden/>
           </w:rPr>
-          <w:t>13</w:t>
+          <w:t>14</w:t>
         </w:r>
         <w:r>
           <w:rPr>
@@ -1065,7 +1065,7 @@
           <w:lang w:eastAsia="pt-BR"/>
         </w:rPr>
       </w:pPr>
-      <w:hyperlink w:anchor="_Toc19882753" w:history="1">
+      <w:hyperlink w:anchor="_Toc19883464" w:history="1">
         <w:r>
           <w:rPr>
             <w:rStyle w:val="Hyperlink"/>
@@ -1092,7 +1092,7 @@
             <w:noProof/>
             <w:webHidden/>
           </w:rPr>
-          <w:instrText xml:space="preserve"> PAGEREF _Toc19882753 \h </w:instrText>
+          <w:instrText xml:space="preserve"> PAGEREF _Toc19883464 \h </w:instrText>
         </w:r>
         <w:r>
           <w:rPr>
@@ -1112,7 +1112,7 @@
             <w:noProof/>
             <w:webHidden/>
           </w:rPr>
-          <w:t>18</w:t>
+          <w:t>19</w:t>
         </w:r>
         <w:r>
           <w:rPr>
@@ -1159,6 +1159,7 @@
     </w:p>
     <w:p>
       <w:pPr>
+        <w:spacing w:line="240" w:lineRule="auto"/>
         <w:rPr>
           <w:bCs/>
         </w:rPr>
@@ -1177,6 +1178,9 @@
       </w:r>
     </w:p>
     <w:p>
+      <w:pPr>
+        <w:spacing w:line="240" w:lineRule="auto"/>
+      </w:pPr>
       <w:r>
         <w:rPr>
           <w:bCs/>
@@ -1189,6 +1193,7 @@
     </w:p>
     <w:p>
       <w:pPr>
+        <w:spacing w:line="240" w:lineRule="auto"/>
         <w:rPr>
           <w:bCs/>
         </w:rPr>
@@ -1318,7 +1323,7 @@
                 <w:noProof/>
                 <w:webHidden/>
               </w:rPr>
-              <w:t>6</w:t>
+              <w:t>7</w:t>
             </w:r>
             <w:r>
               <w:rPr>
@@ -1405,7 +1410,7 @@
                 <w:noProof/>
                 <w:webHidden/>
               </w:rPr>
-              <w:t>7</w:t>
+              <w:t>8</w:t>
             </w:r>
             <w:r>
               <w:rPr>
@@ -1562,7 +1567,7 @@
                 <w:noProof/>
                 <w:webHidden/>
               </w:rPr>
-              <w:t>8</w:t>
+              <w:t>9</w:t>
             </w:r>
             <w:r>
               <w:rPr>
@@ -1632,7 +1637,7 @@
                 <w:noProof/>
                 <w:webHidden/>
               </w:rPr>
-              <w:t>8</w:t>
+              <w:t>9</w:t>
             </w:r>
             <w:r>
               <w:rPr>
@@ -1702,7 +1707,7 @@
                 <w:noProof/>
                 <w:webHidden/>
               </w:rPr>
-              <w:t>9</w:t>
+              <w:t>10</w:t>
             </w:r>
             <w:r>
               <w:rPr>
@@ -1772,7 +1777,7 @@
                 <w:noProof/>
                 <w:webHidden/>
               </w:rPr>
-              <w:t>9</w:t>
+              <w:t>10</w:t>
             </w:r>
             <w:r>
               <w:rPr>
@@ -1842,7 +1847,7 @@
                 <w:noProof/>
                 <w:webHidden/>
               </w:rPr>
-              <w:t>10</w:t>
+              <w:t>11</w:t>
             </w:r>
             <w:r>
               <w:rPr>
@@ -1912,7 +1917,7 @@
                 <w:noProof/>
                 <w:webHidden/>
               </w:rPr>
-              <w:t>10</w:t>
+              <w:t>11</w:t>
             </w:r>
             <w:r>
               <w:rPr>
@@ -1982,7 +1987,7 @@
                 <w:noProof/>
                 <w:webHidden/>
               </w:rPr>
-              <w:t>10</w:t>
+              <w:t>11</w:t>
             </w:r>
             <w:r>
               <w:rPr>
@@ -2052,7 +2057,7 @@
                 <w:noProof/>
                 <w:webHidden/>
               </w:rPr>
-              <w:t>11</w:t>
+              <w:t>12</w:t>
             </w:r>
             <w:r>
               <w:rPr>
@@ -2122,7 +2127,7 @@
                 <w:noProof/>
                 <w:webHidden/>
               </w:rPr>
-              <w:t>11</w:t>
+              <w:t>12</w:t>
             </w:r>
             <w:r>
               <w:rPr>
@@ -2192,7 +2197,7 @@
                 <w:noProof/>
                 <w:webHidden/>
               </w:rPr>
-              <w:t>11</w:t>
+              <w:t>12</w:t>
             </w:r>
             <w:r>
               <w:rPr>
@@ -2262,7 +2267,7 @@
                 <w:noProof/>
                 <w:webHidden/>
               </w:rPr>
-              <w:t>11</w:t>
+              <w:t>12</w:t>
             </w:r>
             <w:r>
               <w:rPr>
@@ -2347,7 +2352,7 @@
                 <w:noProof/>
                 <w:webHidden/>
               </w:rPr>
-              <w:t>13</w:t>
+              <w:t>14</w:t>
             </w:r>
             <w:r>
               <w:rPr>
@@ -2419,7 +2424,7 @@
                 <w:noProof/>
                 <w:webHidden/>
               </w:rPr>
-              <w:t>13</w:t>
+              <w:t>14</w:t>
             </w:r>
             <w:r>
               <w:rPr>
@@ -2489,7 +2494,7 @@
                 <w:noProof/>
                 <w:webHidden/>
               </w:rPr>
-              <w:t>14</w:t>
+              <w:t>15</w:t>
             </w:r>
             <w:r>
               <w:rPr>
@@ -2559,7 +2564,7 @@
                 <w:noProof/>
                 <w:webHidden/>
               </w:rPr>
-              <w:t>14</w:t>
+              <w:t>15</w:t>
             </w:r>
             <w:r>
               <w:rPr>
@@ -2629,7 +2634,7 @@
                 <w:noProof/>
                 <w:webHidden/>
               </w:rPr>
-              <w:t>15</w:t>
+              <w:t>16</w:t>
             </w:r>
             <w:r>
               <w:rPr>
@@ -2714,7 +2719,7 @@
                 <w:noProof/>
                 <w:webHidden/>
               </w:rPr>
-              <w:t>16</w:t>
+              <w:t>17</w:t>
             </w:r>
             <w:r>
               <w:rPr>
@@ -2786,7 +2791,7 @@
                 <w:noProof/>
                 <w:webHidden/>
               </w:rPr>
-              <w:t>16</w:t>
+              <w:t>17</w:t>
             </w:r>
             <w:r>
               <w:rPr>
@@ -2856,7 +2861,7 @@
                 <w:noProof/>
                 <w:webHidden/>
               </w:rPr>
-              <w:t>16</w:t>
+              <w:t>17</w:t>
             </w:r>
             <w:r>
               <w:rPr>
@@ -2926,7 +2931,7 @@
                 <w:noProof/>
                 <w:webHidden/>
               </w:rPr>
-              <w:t>17</w:t>
+              <w:t>18</w:t>
             </w:r>
             <w:r>
               <w:rPr>
@@ -2996,7 +3001,7 @@
                 <w:noProof/>
                 <w:webHidden/>
               </w:rPr>
-              <w:t>19</w:t>
+              <w:t>20</w:t>
             </w:r>
             <w:r>
               <w:rPr>
@@ -3066,7 +3071,7 @@
                 <w:noProof/>
                 <w:webHidden/>
               </w:rPr>
-              <w:t>19</w:t>
+              <w:t>20</w:t>
             </w:r>
             <w:r>
               <w:rPr>
@@ -3136,7 +3141,7 @@
                 <w:noProof/>
                 <w:webHidden/>
               </w:rPr>
-              <w:t>20</w:t>
+              <w:t>21</w:t>
             </w:r>
             <w:r>
               <w:rPr>
@@ -3206,7 +3211,7 @@
                 <w:noProof/>
                 <w:webHidden/>
               </w:rPr>
-              <w:t>20</w:t>
+              <w:t>21</w:t>
             </w:r>
             <w:r>
               <w:rPr>
@@ -3292,7 +3297,7 @@
                 <w:noProof/>
                 <w:webHidden/>
               </w:rPr>
-              <w:t>21</w:t>
+              <w:t>22</w:t>
             </w:r>
             <w:r>
               <w:rPr>
@@ -3380,7 +3385,7 @@
                 <w:noProof/>
                 <w:webHidden/>
               </w:rPr>
-              <w:t>21</w:t>
+              <w:t>22</w:t>
             </w:r>
             <w:r>
               <w:rPr>
@@ -3468,7 +3473,7 @@
                 <w:noProof/>
                 <w:webHidden/>
               </w:rPr>
-              <w:t>22</w:t>
+              <w:t>23</w:t>
             </w:r>
             <w:r>
               <w:rPr>
@@ -3556,7 +3561,7 @@
                 <w:noProof/>
                 <w:webHidden/>
               </w:rPr>
-              <w:t>22</w:t>
+              <w:t>23</w:t>
             </w:r>
             <w:r>
               <w:rPr>
@@ -3644,7 +3649,7 @@
                 <w:noProof/>
                 <w:webHidden/>
               </w:rPr>
-              <w:t>22</w:t>
+              <w:t>23</w:t>
             </w:r>
             <w:r>
               <w:rPr>
@@ -3731,7 +3736,7 @@
                 <w:noProof/>
                 <w:webHidden/>
               </w:rPr>
-              <w:t>23</w:t>
+              <w:t>24</w:t>
             </w:r>
             <w:r>
               <w:rPr>
@@ -3803,7 +3808,7 @@
                 <w:noProof/>
                 <w:webHidden/>
               </w:rPr>
-              <w:t>23</w:t>
+              <w:t>24</w:t>
             </w:r>
             <w:r>
               <w:rPr>
@@ -3873,7 +3878,7 @@
                 <w:noProof/>
                 <w:webHidden/>
               </w:rPr>
-              <w:t>24</w:t>
+              <w:t>25</w:t>
             </w:r>
             <w:r>
               <w:rPr>
@@ -3943,7 +3948,7 @@
                 <w:noProof/>
                 <w:webHidden/>
               </w:rPr>
-              <w:t>24</w:t>
+              <w:t>25</w:t>
             </w:r>
             <w:r>
               <w:rPr>
@@ -3974,6 +3979,8 @@
               </w:rPr>
               <w:t>6.4 PONTO DE EQUILÍBRIO</w:t>
             </w:r>
+            <w:bookmarkStart w:id="0" w:name="_GoBack"/>
+            <w:bookmarkEnd w:id="0"/>
             <w:r>
               <w:rPr>
                 <w:noProof/>
@@ -4013,7 +4020,7 @@
                 <w:noProof/>
                 <w:webHidden/>
               </w:rPr>
-              <w:t>25</w:t>
+              <w:t>26</w:t>
             </w:r>
             <w:r>
               <w:rPr>
@@ -4083,7 +4090,7 @@
                 <w:noProof/>
                 <w:webHidden/>
               </w:rPr>
-              <w:t>25</w:t>
+              <w:t>26</w:t>
             </w:r>
             <w:r>
               <w:rPr>
@@ -4153,7 +4160,7 @@
                 <w:noProof/>
                 <w:webHidden/>
               </w:rPr>
-              <w:t>27</w:t>
+              <w:t>28</w:t>
             </w:r>
             <w:r>
               <w:rPr>
@@ -4164,7 +4171,6 @@
             </w:r>
           </w:hyperlink>
         </w:p>
-        <w:bookmarkStart w:id="0" w:name="_GoBack"/>
         <w:p>
           <w:pPr>
             <w:pStyle w:val="Sumrio1"/>
@@ -4178,146 +4184,89 @@
               <w:noProof/>
             </w:rPr>
           </w:pPr>
-          <w:r>
-            <w:rPr>
-              <w:rStyle w:val="Hyperlink"/>
-              <w:b/>
-              <w:bCs/>
-              <w:noProof/>
-            </w:rPr>
-            <w:fldChar w:fldCharType="begin"/>
-          </w:r>
-          <w:r>
-            <w:rPr>
-              <w:rStyle w:val="Hyperlink"/>
-              <w:b/>
-              <w:bCs/>
-              <w:noProof/>
-            </w:rPr>
-            <w:instrText xml:space="preserve"> </w:instrText>
-          </w:r>
-          <w:r>
-            <w:rPr>
-              <w:b/>
-              <w:bCs/>
-              <w:noProof/>
-            </w:rPr>
-            <w:instrText>HYPERLINK \l "_Toc19882843"</w:instrText>
-          </w:r>
-          <w:r>
-            <w:rPr>
-              <w:rStyle w:val="Hyperlink"/>
-              <w:b/>
-              <w:bCs/>
-              <w:noProof/>
-            </w:rPr>
-            <w:instrText xml:space="preserve"> </w:instrText>
-          </w:r>
-          <w:r>
-            <w:rPr>
-              <w:rStyle w:val="Hyperlink"/>
-              <w:b/>
-              <w:bCs/>
-              <w:noProof/>
-            </w:rPr>
-          </w:r>
-          <w:r>
-            <w:rPr>
-              <w:rStyle w:val="Hyperlink"/>
-              <w:b/>
-              <w:bCs/>
-              <w:noProof/>
-            </w:rPr>
-            <w:fldChar w:fldCharType="separate"/>
-          </w:r>
-          <w:r>
-            <w:rPr>
-              <w:rStyle w:val="Hyperlink"/>
-              <w:b/>
-              <w:bCs/>
-              <w:noProof/>
-            </w:rPr>
-            <w:t>REFERÊNCIAS</w:t>
-          </w:r>
-          <w:r>
-            <w:rPr>
-              <w:b/>
-              <w:bCs/>
-              <w:noProof/>
-              <w:webHidden/>
-            </w:rPr>
-            <w:tab/>
-          </w:r>
-          <w:r>
-            <w:rPr>
-              <w:b/>
-              <w:bCs/>
-              <w:noProof/>
-              <w:webHidden/>
-            </w:rPr>
-            <w:fldChar w:fldCharType="begin"/>
-          </w:r>
-          <w:r>
-            <w:rPr>
-              <w:b/>
-              <w:bCs/>
-              <w:noProof/>
-              <w:webHidden/>
-            </w:rPr>
-            <w:instrText xml:space="preserve"> PAGEREF _Toc19882843 \h </w:instrText>
-          </w:r>
-          <w:r>
-            <w:rPr>
-              <w:b/>
-              <w:bCs/>
-              <w:noProof/>
-              <w:webHidden/>
-            </w:rPr>
-          </w:r>
-          <w:r>
-            <w:rPr>
-              <w:b/>
-              <w:bCs/>
-              <w:noProof/>
-              <w:webHidden/>
-            </w:rPr>
-            <w:fldChar w:fldCharType="separate"/>
-          </w:r>
-          <w:r>
-            <w:rPr>
-              <w:b/>
-              <w:bCs/>
-              <w:noProof/>
-              <w:webHidden/>
-            </w:rPr>
-            <w:t>28</w:t>
-          </w:r>
-          <w:r>
-            <w:rPr>
-              <w:b/>
-              <w:bCs/>
-              <w:noProof/>
-              <w:webHidden/>
-            </w:rPr>
-            <w:fldChar w:fldCharType="end"/>
-          </w:r>
-          <w:r>
-            <w:rPr>
-              <w:rStyle w:val="Hyperlink"/>
-              <w:b/>
-              <w:bCs/>
-              <w:noProof/>
-            </w:rPr>
-            <w:fldChar w:fldCharType="end"/>
-          </w:r>
+          <w:hyperlink w:anchor="_Toc19882843" w:history="1">
+            <w:r>
+              <w:rPr>
+                <w:rStyle w:val="Hyperlink"/>
+                <w:b/>
+                <w:bCs/>
+                <w:noProof/>
+              </w:rPr>
+              <w:t>REFERÊNCIAS</w:t>
+            </w:r>
+            <w:r>
+              <w:rPr>
+                <w:b/>
+                <w:bCs/>
+                <w:noProof/>
+                <w:webHidden/>
+              </w:rPr>
+              <w:tab/>
+            </w:r>
+            <w:r>
+              <w:rPr>
+                <w:b/>
+                <w:bCs/>
+                <w:noProof/>
+                <w:webHidden/>
+              </w:rPr>
+              <w:fldChar w:fldCharType="begin"/>
+            </w:r>
+            <w:r>
+              <w:rPr>
+                <w:b/>
+                <w:bCs/>
+                <w:noProof/>
+                <w:webHidden/>
+              </w:rPr>
+              <w:instrText xml:space="preserve"> PAGEREF _Toc19882843 \h </w:instrText>
+            </w:r>
+            <w:r>
+              <w:rPr>
+                <w:b/>
+                <w:bCs/>
+                <w:noProof/>
+                <w:webHidden/>
+              </w:rPr>
+            </w:r>
+            <w:r>
+              <w:rPr>
+                <w:b/>
+                <w:bCs/>
+                <w:noProof/>
+                <w:webHidden/>
+              </w:rPr>
+              <w:fldChar w:fldCharType="separate"/>
+            </w:r>
+            <w:r>
+              <w:rPr>
+                <w:b/>
+                <w:bCs/>
+                <w:noProof/>
+                <w:webHidden/>
+              </w:rPr>
+              <w:t>29</w:t>
+            </w:r>
+            <w:r>
+              <w:rPr>
+                <w:b/>
+                <w:bCs/>
+                <w:noProof/>
+                <w:webHidden/>
+              </w:rPr>
+              <w:fldChar w:fldCharType="end"/>
+            </w:r>
+          </w:hyperlink>
         </w:p>
-        <w:bookmarkEnd w:id="0"/>
         <w:p>
           <w:pPr>
             <w:sectPr>
+              <w:headerReference w:type="default" r:id="rId8"/>
               <w:pgSz w:w="11906" w:h="16838"/>
               <w:pgMar w:top="1417" w:right="1701" w:bottom="1417" w:left="1701" w:header="708" w:footer="708" w:gutter="0"/>
+              <w:pgNumType w:fmt="lowerRoman"/>
               <w:cols w:space="708"/>
+              <w:titlePg/>
               <w:docGrid w:linePitch="360"/>
             </w:sectPr>
           </w:pPr>
@@ -4418,9 +4367,11 @@
     <w:p>
       <w:pPr>
         <w:sectPr>
+          <w:headerReference w:type="default" r:id="rId9"/>
           <w:pgSz w:w="11906" w:h="16838"/>
           <w:pgMar w:top="1701" w:right="1134" w:bottom="1701" w:left="1134" w:header="709" w:footer="709" w:gutter="0"/>
           <w:cols w:space="708"/>
+          <w:titlePg/>
           <w:docGrid w:linePitch="360"/>
         </w:sectPr>
       </w:pPr>
@@ -4460,15 +4411,28 @@
       </w:r>
     </w:p>
     <w:p>
+      <w:pPr>
+        <w:sectPr>
+          <w:headerReference w:type="default" r:id="rId10"/>
+          <w:pgSz w:w="11906" w:h="16838"/>
+          <w:pgMar w:top="1701" w:right="1134" w:bottom="1701" w:left="1134" w:header="709" w:footer="709" w:gutter="0"/>
+          <w:cols w:space="708"/>
+          <w:titlePg/>
+          <w:docGrid w:linePitch="360"/>
+        </w:sectPr>
+      </w:pPr>
       <w:r>
         <w:t>O sistema contará com áreas de anúncio nas páginas do Portal, dessa forma, empresas prestadoras de serviços financeiros, instituições de ensino e outros interessados podem promover seus serviços por uma taxa mensal, como se fosse um outdoor nas estradas.</w:t>
+      </w:r>
+      <w:bookmarkStart w:id="3" w:name="_Toc19882806"/>
+      <w:r>
+        <w:t xml:space="preserve"> </w:t>
       </w:r>
     </w:p>
     <w:p>
       <w:pPr>
         <w:pStyle w:val="Ttulo1"/>
       </w:pPr>
-      <w:bookmarkStart w:id="3" w:name="_Toc19882806"/>
       <w:r>
         <w:lastRenderedPageBreak/>
         <w:t>3 PLANO DE OPERAÇÕES</w:t>
@@ -4827,28 +4791,18 @@
         <w:pStyle w:val="Legenda"/>
         <w:jc w:val="center"/>
       </w:pPr>
-      <w:bookmarkStart w:id="6" w:name="_Toc19882728"/>
+      <w:bookmarkStart w:id="6" w:name="_Toc19883449"/>
       <w:r>
         <w:t xml:space="preserve">TABELA </w:t>
       </w:r>
-      <w:r>
-        <w:fldChar w:fldCharType="begin"/>
-      </w:r>
-      <w:r>
-        <w:instrText xml:space="preserve"> SEQ Tabela \* ARABIC </w:instrText>
-      </w:r>
-      <w:r>
-        <w:fldChar w:fldCharType="separate"/>
-      </w:r>
-      <w:r>
-        <w:rPr>
-          <w:noProof/>
-        </w:rPr>
-        <w:t>1</w:t>
-      </w:r>
-      <w:r>
-        <w:fldChar w:fldCharType="end"/>
-      </w:r>
+      <w:fldSimple w:instr=" SEQ Tabela \* ARABIC ">
+        <w:r>
+          <w:rPr>
+            <w:noProof/>
+          </w:rPr>
+          <w:t>1</w:t>
+        </w:r>
+      </w:fldSimple>
       <w:r>
         <w:t xml:space="preserve"> - Estrutura societária</w:t>
       </w:r>
@@ -5499,28 +5453,18 @@
           <w:noProof/>
         </w:rPr>
       </w:pPr>
-      <w:bookmarkStart w:id="14" w:name="_Toc19882729"/>
+      <w:bookmarkStart w:id="14" w:name="_Toc19883450"/>
       <w:r>
         <w:t xml:space="preserve">TABELA </w:t>
       </w:r>
-      <w:r>
-        <w:fldChar w:fldCharType="begin"/>
-      </w:r>
-      <w:r>
-        <w:instrText xml:space="preserve"> SEQ Tabela \* ARABIC </w:instrText>
-      </w:r>
-      <w:r>
-        <w:fldChar w:fldCharType="separate"/>
-      </w:r>
-      <w:r>
-        <w:rPr>
-          <w:noProof/>
-        </w:rPr>
-        <w:t>2</w:t>
-      </w:r>
-      <w:r>
-        <w:fldChar w:fldCharType="end"/>
-      </w:r>
+      <w:fldSimple w:instr=" SEQ Tabela \* ARABIC ">
+        <w:r>
+          <w:rPr>
+            <w:noProof/>
+          </w:rPr>
+          <w:t>2</w:t>
+        </w:r>
+      </w:fldSimple>
       <w:r>
         <w:t xml:space="preserve"> - </w:t>
       </w:r>
@@ -5571,9 +5515,11 @@
     <w:p>
       <w:pPr>
         <w:sectPr>
+          <w:headerReference w:type="first" r:id="rId11"/>
           <w:pgSz w:w="11906" w:h="16838"/>
           <w:pgMar w:top="1701" w:right="1134" w:bottom="1701" w:left="1134" w:header="709" w:footer="709" w:gutter="0"/>
           <w:cols w:space="708"/>
+          <w:titlePg/>
           <w:docGrid w:linePitch="360"/>
         </w:sectPr>
       </w:pPr>
@@ -5677,7 +5623,7 @@
           <w:noProof/>
         </w:rPr>
         <w:drawing>
-          <wp:inline distT="0" distB="0" distL="0" distR="0">
+          <wp:inline distT="0" distB="0" distL="0" distR="0" wp14:anchorId="7FAC4AC7" wp14:editId="0FBDBE50">
             <wp:extent cx="4480310" cy="2520000"/>
             <wp:effectExtent l="0" t="0" r="0" b="0"/>
             <wp:docPr id="2" name="Imagem 2" descr="Página de visualização de notícias do Brasil no Portal EconoMundi."/>
@@ -5692,7 +5638,7 @@
                     <pic:cNvPicPr/>
                   </pic:nvPicPr>
                   <pic:blipFill>
-                    <a:blip r:embed="rId8" cstate="print">
+                    <a:blip r:embed="rId12" cstate="print">
                       <a:extLst>
                         <a:ext uri="{28A0092B-C50C-407E-A947-70E740481C1C}">
                           <a14:useLocalDpi xmlns:a14="http://schemas.microsoft.com/office/drawing/2010/main" val="0"/>
@@ -5724,28 +5670,18 @@
         <w:pStyle w:val="Legenda"/>
         <w:jc w:val="center"/>
       </w:pPr>
-      <w:bookmarkStart w:id="19" w:name="_Toc19882752"/>
+      <w:bookmarkStart w:id="19" w:name="_Toc19883463"/>
       <w:r>
         <w:t xml:space="preserve">FIGURA </w:t>
       </w:r>
-      <w:r>
-        <w:fldChar w:fldCharType="begin"/>
-      </w:r>
-      <w:r>
-        <w:instrText xml:space="preserve"> SEQ Figura \* ARABIC </w:instrText>
-      </w:r>
-      <w:r>
-        <w:fldChar w:fldCharType="separate"/>
-      </w:r>
-      <w:r>
-        <w:rPr>
-          <w:noProof/>
-        </w:rPr>
-        <w:t>1</w:t>
-      </w:r>
-      <w:r>
-        <w:fldChar w:fldCharType="end"/>
-      </w:r>
+      <w:fldSimple w:instr=" SEQ Figura \* ARABIC ">
+        <w:r>
+          <w:rPr>
+            <w:noProof/>
+          </w:rPr>
+          <w:t>1</w:t>
+        </w:r>
+      </w:fldSimple>
       <w:r>
         <w:t xml:space="preserve"> - Página de visualização das notícias no Brasil do Portal EconoMundi</w:t>
       </w:r>
@@ -6020,9 +5956,11 @@
     <w:p>
       <w:pPr>
         <w:sectPr>
+          <w:headerReference w:type="default" r:id="rId13"/>
           <w:pgSz w:w="11906" w:h="16838"/>
           <w:pgMar w:top="1701" w:right="1134" w:bottom="1701" w:left="1134" w:header="709" w:footer="709" w:gutter="0"/>
           <w:cols w:space="708"/>
+          <w:titlePg/>
           <w:docGrid w:linePitch="360"/>
         </w:sectPr>
       </w:pPr>
@@ -6369,7 +6307,7 @@
           <w:szCs w:val="24"/>
         </w:rPr>
         <w:drawing>
-          <wp:inline distT="0" distB="0" distL="0" distR="0">
+          <wp:inline distT="0" distB="0" distL="0" distR="0" wp14:anchorId="7D3ACD03" wp14:editId="53D7F702">
             <wp:extent cx="5367678" cy="2880000"/>
             <wp:effectExtent l="0" t="0" r="4445" b="0"/>
             <wp:docPr id="3" name="Imagem 3" descr="Sem título"/>
@@ -6386,7 +6324,7 @@
                     </pic:cNvPicPr>
                   </pic:nvPicPr>
                   <pic:blipFill>
-                    <a:blip r:embed="rId9" cstate="print">
+                    <a:blip r:embed="rId14" cstate="print">
                       <a:extLst>
                         <a:ext uri="{28A0092B-C50C-407E-A947-70E740481C1C}">
                           <a14:useLocalDpi xmlns:a14="http://schemas.microsoft.com/office/drawing/2010/main" val="0"/>
@@ -6423,28 +6361,18 @@
         <w:pStyle w:val="Legenda"/>
         <w:jc w:val="center"/>
       </w:pPr>
-      <w:bookmarkStart w:id="27" w:name="_Toc19882753"/>
+      <w:bookmarkStart w:id="27" w:name="_Toc19883464"/>
       <w:r>
         <w:t xml:space="preserve">FIGURA </w:t>
       </w:r>
-      <w:r>
-        <w:fldChar w:fldCharType="begin"/>
-      </w:r>
-      <w:r>
-        <w:instrText xml:space="preserve"> SEQ Figura \* ARABIC </w:instrText>
-      </w:r>
-      <w:r>
-        <w:fldChar w:fldCharType="separate"/>
-      </w:r>
-      <w:r>
-        <w:rPr>
-          <w:noProof/>
-        </w:rPr>
-        <w:t>2</w:t>
-      </w:r>
-      <w:r>
-        <w:fldChar w:fldCharType="end"/>
-      </w:r>
+      <w:fldSimple w:instr=" SEQ Figura \* ARABIC ">
+        <w:r>
+          <w:rPr>
+            <w:noProof/>
+          </w:rPr>
+          <w:t>2</w:t>
+        </w:r>
+      </w:fldSimple>
       <w:r>
         <w:t xml:space="preserve"> - Questionário de pesquisa de mercado</w:t>
       </w:r>
@@ -7078,28 +7006,18 @@
         <w:pStyle w:val="Legenda"/>
         <w:jc w:val="center"/>
       </w:pPr>
-      <w:bookmarkStart w:id="31" w:name="_Toc19882730"/>
+      <w:bookmarkStart w:id="31" w:name="_Toc19883451"/>
       <w:r>
         <w:t xml:space="preserve">TABELA </w:t>
       </w:r>
-      <w:r>
-        <w:fldChar w:fldCharType="begin"/>
-      </w:r>
-      <w:r>
-        <w:instrText xml:space="preserve"> SEQ Tabela \* ARABIC </w:instrText>
-      </w:r>
-      <w:r>
-        <w:fldChar w:fldCharType="separate"/>
-      </w:r>
-      <w:r>
-        <w:rPr>
-          <w:noProof/>
-        </w:rPr>
-        <w:t>3</w:t>
-      </w:r>
-      <w:r>
-        <w:fldChar w:fldCharType="end"/>
-      </w:r>
+      <w:fldSimple w:instr=" SEQ Tabela \* ARABIC ">
+        <w:r>
+          <w:rPr>
+            <w:noProof/>
+          </w:rPr>
+          <w:t>3</w:t>
+        </w:r>
+      </w:fldSimple>
       <w:r>
         <w:t xml:space="preserve"> - Matriz SWOT do Portal EconoMundi</w:t>
       </w:r>
@@ -7280,9 +7198,11 @@
     <w:p>
       <w:pPr>
         <w:sectPr>
+          <w:headerReference w:type="default" r:id="rId15"/>
           <w:pgSz w:w="11906" w:h="16838"/>
           <w:pgMar w:top="1701" w:right="1134" w:bottom="1701" w:left="1134" w:header="709" w:footer="709" w:gutter="0"/>
           <w:cols w:space="708"/>
+          <w:titlePg/>
           <w:docGrid w:linePitch="360"/>
         </w:sectPr>
       </w:pPr>
@@ -7851,28 +7771,18 @@
         <w:pStyle w:val="Legenda"/>
         <w:jc w:val="center"/>
       </w:pPr>
-      <w:bookmarkStart w:id="40" w:name="_Toc19882731"/>
+      <w:bookmarkStart w:id="40" w:name="_Toc19883452"/>
       <w:r>
         <w:t xml:space="preserve">TABELA </w:t>
       </w:r>
-      <w:r>
-        <w:fldChar w:fldCharType="begin"/>
-      </w:r>
-      <w:r>
-        <w:instrText xml:space="preserve"> SEQ Tabela \* ARABIC </w:instrText>
-      </w:r>
-      <w:r>
-        <w:fldChar w:fldCharType="separate"/>
-      </w:r>
-      <w:r>
-        <w:rPr>
-          <w:noProof/>
-        </w:rPr>
-        <w:t>4</w:t>
-      </w:r>
-      <w:r>
-        <w:fldChar w:fldCharType="end"/>
-      </w:r>
+      <w:fldSimple w:instr=" SEQ Tabela \* ARABIC ">
+        <w:r>
+          <w:rPr>
+            <w:noProof/>
+          </w:rPr>
+          <w:t>4</w:t>
+        </w:r>
+      </w:fldSimple>
       <w:r>
         <w:t xml:space="preserve"> - Investimento Inicial para o projeto</w:t>
       </w:r>
@@ -8416,28 +8326,18 @@
           <w:noProof/>
         </w:rPr>
       </w:pPr>
-      <w:bookmarkStart w:id="42" w:name="_Toc19882732"/>
+      <w:bookmarkStart w:id="42" w:name="_Toc19883453"/>
       <w:r>
         <w:t xml:space="preserve">TABELA </w:t>
       </w:r>
-      <w:r>
-        <w:fldChar w:fldCharType="begin"/>
-      </w:r>
-      <w:r>
-        <w:instrText xml:space="preserve"> SEQ Tabela \* ARABIC </w:instrText>
-      </w:r>
-      <w:r>
-        <w:fldChar w:fldCharType="separate"/>
-      </w:r>
-      <w:r>
-        <w:rPr>
-          <w:noProof/>
-        </w:rPr>
-        <w:t>5</w:t>
-      </w:r>
-      <w:r>
-        <w:fldChar w:fldCharType="end"/>
-      </w:r>
+      <w:fldSimple w:instr=" SEQ Tabela \* ARABIC ">
+        <w:r>
+          <w:rPr>
+            <w:noProof/>
+          </w:rPr>
+          <w:t>5</w:t>
+        </w:r>
+      </w:fldSimple>
       <w:r>
         <w:t xml:space="preserve"> - Previsão de média de vendas</w:t>
       </w:r>
@@ -9489,28 +9389,18 @@
         <w:pStyle w:val="Legenda"/>
         <w:jc w:val="center"/>
       </w:pPr>
-      <w:bookmarkStart w:id="44" w:name="_Toc19882733"/>
+      <w:bookmarkStart w:id="44" w:name="_Toc19883454"/>
       <w:r>
         <w:t xml:space="preserve">TABELA </w:t>
       </w:r>
-      <w:r>
-        <w:fldChar w:fldCharType="begin"/>
-      </w:r>
-      <w:r>
-        <w:instrText xml:space="preserve"> SEQ Tabela \* ARABIC </w:instrText>
-      </w:r>
-      <w:r>
-        <w:fldChar w:fldCharType="separate"/>
-      </w:r>
-      <w:r>
-        <w:rPr>
-          <w:noProof/>
-        </w:rPr>
-        <w:t>6</w:t>
-      </w:r>
-      <w:r>
-        <w:fldChar w:fldCharType="end"/>
-      </w:r>
+      <w:fldSimple w:instr=" SEQ Tabela \* ARABIC ">
+        <w:r>
+          <w:rPr>
+            <w:noProof/>
+          </w:rPr>
+          <w:t>6</w:t>
+        </w:r>
+      </w:fldSimple>
       <w:r>
         <w:t xml:space="preserve"> - Custo de clique unitário do projeto</w:t>
       </w:r>
@@ -9791,28 +9681,18 @@
         <w:pStyle w:val="Legenda"/>
         <w:jc w:val="center"/>
       </w:pPr>
-      <w:bookmarkStart w:id="46" w:name="_Toc19882734"/>
+      <w:bookmarkStart w:id="46" w:name="_Toc19883455"/>
       <w:r>
         <w:t xml:space="preserve">TABELA </w:t>
       </w:r>
-      <w:r>
-        <w:fldChar w:fldCharType="begin"/>
-      </w:r>
-      <w:r>
-        <w:instrText xml:space="preserve"> SEQ Tabela \* ARABIC </w:instrText>
-      </w:r>
-      <w:r>
-        <w:fldChar w:fldCharType="separate"/>
-      </w:r>
-      <w:r>
-        <w:rPr>
-          <w:noProof/>
-        </w:rPr>
-        <w:t>7</w:t>
-      </w:r>
-      <w:r>
-        <w:fldChar w:fldCharType="end"/>
-      </w:r>
+      <w:fldSimple w:instr=" SEQ Tabela \* ARABIC ">
+        <w:r>
+          <w:rPr>
+            <w:noProof/>
+          </w:rPr>
+          <w:t>7</w:t>
+        </w:r>
+      </w:fldSimple>
       <w:r>
         <w:t xml:space="preserve"> - Ponto de equilíbrio financeiro do projeto</w:t>
       </w:r>
@@ -9842,9 +9722,11 @@
     <w:p>
       <w:pPr>
         <w:sectPr>
+          <w:headerReference w:type="default" r:id="rId16"/>
           <w:pgSz w:w="11906" w:h="16838"/>
           <w:pgMar w:top="1701" w:right="1134" w:bottom="1701" w:left="1134" w:header="709" w:footer="709" w:gutter="0"/>
           <w:cols w:space="708"/>
+          <w:titlePg/>
           <w:docGrid w:linePitch="360"/>
         </w:sectPr>
       </w:pPr>
@@ -12923,28 +12805,18 @@
           <w:noProof/>
         </w:rPr>
       </w:pPr>
-      <w:bookmarkStart w:id="48" w:name="_Toc19882735"/>
+      <w:bookmarkStart w:id="48" w:name="_Toc19883456"/>
       <w:r>
         <w:t xml:space="preserve">TABELA </w:t>
       </w:r>
-      <w:r>
-        <w:fldChar w:fldCharType="begin"/>
-      </w:r>
-      <w:r>
-        <w:instrText xml:space="preserve"> SEQ Tabela \* ARABIC </w:instrText>
-      </w:r>
-      <w:r>
-        <w:fldChar w:fldCharType="separate"/>
-      </w:r>
-      <w:r>
-        <w:rPr>
-          <w:noProof/>
-        </w:rPr>
-        <w:t>8</w:t>
-      </w:r>
-      <w:r>
-        <w:fldChar w:fldCharType="end"/>
-      </w:r>
+      <w:fldSimple w:instr=" SEQ Tabela \* ARABIC ">
+        <w:r>
+          <w:rPr>
+            <w:noProof/>
+          </w:rPr>
+          <w:t>8</w:t>
+        </w:r>
+      </w:fldSimple>
       <w:r>
         <w:t xml:space="preserve"> - Demonstrativo de resultado anual</w:t>
       </w:r>
@@ -13312,10 +13184,7 @@
               <w:jc w:val="center"/>
             </w:pPr>
             <w:r>
-              <w:t>FLUXO DE CAIXA – ANO</w:t>
-            </w:r>
-            <w:r>
-              <w:t xml:space="preserve"> 2</w:t>
+              <w:t>FLUXO DE CAIXA – ANO 2</w:t>
             </w:r>
           </w:p>
         </w:tc>
@@ -13330,10 +13199,7 @@
               <w:jc w:val="center"/>
             </w:pPr>
             <w:r>
-              <w:t>FLUXO DE CAIXA – ANO</w:t>
-            </w:r>
-            <w:r>
-              <w:t xml:space="preserve"> 3</w:t>
+              <w:t>FLUXO DE CAIXA – ANO 3</w:t>
             </w:r>
           </w:p>
         </w:tc>
@@ -13348,10 +13214,7 @@
               <w:jc w:val="center"/>
             </w:pPr>
             <w:r>
-              <w:t>FLUXO DE CAIXA – ANO</w:t>
-            </w:r>
-            <w:r>
-              <w:t xml:space="preserve"> 4</w:t>
+              <w:t>FLUXO DE CAIXA – ANO 4</w:t>
             </w:r>
           </w:p>
         </w:tc>
@@ -13366,10 +13229,7 @@
               <w:jc w:val="center"/>
             </w:pPr>
             <w:r>
-              <w:t>FLUXO DE CAIXA – ANO</w:t>
-            </w:r>
-            <w:r>
-              <w:t xml:space="preserve"> 5</w:t>
+              <w:t>FLUXO DE CAIXA – ANO 5</w:t>
             </w:r>
           </w:p>
         </w:tc>
@@ -13548,36 +13408,6 @@
       <w:pPr>
         <w:pStyle w:val="Legenda"/>
         <w:jc w:val="center"/>
-      </w:pPr>
-      <w:bookmarkStart w:id="50" w:name="_Toc19882736"/>
-      <w:r>
-        <w:t xml:space="preserve">TABELA </w:t>
-      </w:r>
-      <w:r>
-        <w:fldChar w:fldCharType="begin"/>
-      </w:r>
-      <w:r>
-        <w:instrText xml:space="preserve"> SEQ Tabela \* ARABIC </w:instrText>
-      </w:r>
-      <w:r>
-        <w:fldChar w:fldCharType="separate"/>
-      </w:r>
-      <w:r>
-        <w:rPr>
-          <w:noProof/>
-        </w:rPr>
-        <w:t>9</w:t>
-      </w:r>
-      <w:r>
-        <w:fldChar w:fldCharType="end"/>
-      </w:r>
-      <w:r>
-        <w:t xml:space="preserve"> - Indicadores financeiros do projeto</w:t>
-      </w:r>
-      <w:bookmarkEnd w:id="50"/>
-    </w:p>
-    <w:p>
-      <w:pPr>
         <w:sectPr>
           <w:pgSz w:w="11906" w:h="16838"/>
           <w:pgMar w:top="1701" w:right="1134" w:bottom="1701" w:left="1134" w:header="709" w:footer="709" w:gutter="0"/>
@@ -13585,11 +13415,22 @@
           <w:docGrid w:linePitch="360"/>
         </w:sectPr>
       </w:pPr>
-    </w:p>
-    <w:p>
-      <w:pPr>
-        <w:pStyle w:val="Ttulo1"/>
-      </w:pPr>
+      <w:bookmarkStart w:id="50" w:name="_Toc19883457"/>
+      <w:r>
+        <w:t xml:space="preserve">TABELA </w:t>
+      </w:r>
+      <w:fldSimple w:instr=" SEQ Tabela \* ARABIC ">
+        <w:r>
+          <w:rPr>
+            <w:noProof/>
+          </w:rPr>
+          <w:t>9</w:t>
+        </w:r>
+      </w:fldSimple>
+      <w:r>
+        <w:t xml:space="preserve"> - Indicadores financeiros do projeto</w:t>
+      </w:r>
+      <w:bookmarkEnd w:id="50"/>
     </w:p>
     <w:p>
       <w:pPr>
@@ -13597,6 +13438,7 @@
       </w:pPr>
       <w:bookmarkStart w:id="51" w:name="_Toc19882843"/>
       <w:r>
+        <w:lastRenderedPageBreak/>
         <w:t>REFERÊNCIAS</w:t>
       </w:r>
       <w:bookmarkEnd w:id="51"/>
@@ -13682,22 +13524,13 @@
     </w:p>
     <w:p>
       <w:r>
-        <w:t>SERASA EXPERIAN</w:t>
-      </w:r>
-      <w:r>
-        <w:t xml:space="preserve">. </w:t>
+        <w:t xml:space="preserve">SERASA EXPERIAN. </w:t>
       </w:r>
       <w:r>
         <w:t>Mesmo com crise econômica e política, educação financeira do brasileiro fica estável em dois anos, revela Serasa</w:t>
       </w:r>
       <w:r>
-        <w:t>.</w:t>
-      </w:r>
-      <w:r>
-        <w:t xml:space="preserve"> </w:t>
-      </w:r>
-      <w:r>
-        <w:t>Disponível em: &lt;</w:t>
+        <w:t>. Disponível em: &lt;</w:t>
       </w:r>
       <w:r>
         <w:t>https://www.serasaexperian.com.br/sala-de-imprensa/mesmo-com-crise-economica-e-politica-educacao-financeira-do-brasileiro-fica-estavel-em-dois-anos-revela-serasa</w:t>
@@ -13709,13 +13542,7 @@
         <w:t>30 mai</w:t>
       </w:r>
       <w:r>
-        <w:t xml:space="preserve">. </w:t>
-      </w:r>
-      <w:r>
-        <w:t>2019</w:t>
-      </w:r>
-      <w:r>
-        <w:t>.</w:t>
+        <w:t>. 2019.</w:t>
       </w:r>
     </w:p>
     <w:p>
@@ -13741,9 +13568,11 @@
       </w:r>
     </w:p>
     <w:sectPr>
+      <w:headerReference w:type="default" r:id="rId17"/>
       <w:pgSz w:w="11906" w:h="16838"/>
       <w:pgMar w:top="1701" w:right="1134" w:bottom="1701" w:left="1134" w:header="709" w:footer="709" w:gutter="0"/>
       <w:cols w:space="708"/>
+      <w:titlePg/>
       <w:docGrid w:linePitch="360"/>
     </w:sectPr>
   </w:body>
@@ -13798,6 +13627,310 @@
     </w:p>
   </w:footnote>
 </w:footnotes>
+</file>
+
+<file path=word/header1.xml><?xml version="1.0" encoding="utf-8"?>
+<w:hdr xmlns:wpc="http://schemas.microsoft.com/office/word/2010/wordprocessingCanvas" xmlns:cx="http://schemas.microsoft.com/office/drawing/2014/chartex" xmlns:cx1="http://schemas.microsoft.com/office/drawing/2015/9/8/chartex" xmlns:cx2="http://schemas.microsoft.com/office/drawing/2015/10/21/chartex" xmlns:cx3="http://schemas.microsoft.com/office/drawing/2016/5/9/chartex" xmlns:cx4="http://schemas.microsoft.com/office/drawing/2016/5/10/chartex" xmlns:cx5="http://schemas.microsoft.com/office/drawing/2016/5/11/chartex" xmlns:cx6="http://schemas.microsoft.com/office/drawing/2016/5/12/chartex" xmlns:cx7="http://schemas.microsoft.com/office/drawing/2016/5/13/chartex" xmlns:cx8="http://schemas.microsoft.com/office/drawing/2016/5/14/chartex" xmlns:mc="http://schemas.openxmlformats.org/markup-compatibility/2006" xmlns:aink="http://schemas.microsoft.com/office/drawing/2016/ink" xmlns:am3d="http://schemas.microsoft.com/office/drawing/2017/model3d" xmlns:o="urn:schemas-microsoft-com:office:office" xmlns:r="http://schemas.openxmlformats.org/officeDocument/2006/relationships" xmlns:m="http://schemas.openxmlformats.org/officeDocument/2006/math" xmlns:v="urn:schemas-microsoft-com:vml" xmlns:wp14="http://schemas.microsoft.com/office/word/2010/wordprocessingDrawing" xmlns:wp="http://schemas.openxmlformats.org/drawingml/2006/wordprocessingDrawing" xmlns:w10="urn:schemas-microsoft-com:office:word" xmlns:w="http://schemas.openxmlformats.org/wordprocessingml/2006/main" xmlns:w14="http://schemas.microsoft.com/office/word/2010/wordml" xmlns:w15="http://schemas.microsoft.com/office/word/2012/wordml" xmlns:w16cid="http://schemas.microsoft.com/office/word/2016/wordml/cid" xmlns:w16se="http://schemas.microsoft.com/office/word/2015/wordml/symex" xmlns:wpg="http://schemas.microsoft.com/office/word/2010/wordprocessingGroup" xmlns:wpi="http://schemas.microsoft.com/office/word/2010/wordprocessingInk" xmlns:wne="http://schemas.microsoft.com/office/word/2006/wordml" xmlns:wps="http://schemas.microsoft.com/office/word/2010/wordprocessingShape" mc:Ignorable="w14 w15 w16se w16cid wp14">
+  <w:sdt>
+    <w:sdtPr>
+      <w:id w:val="174933514"/>
+      <w:docPartObj>
+        <w:docPartGallery w:val="Page Numbers (Top of Page)"/>
+        <w:docPartUnique/>
+      </w:docPartObj>
+    </w:sdtPr>
+    <w:sdtContent>
+      <w:p>
+        <w:pPr>
+          <w:pStyle w:val="Cabealho"/>
+          <w:jc w:val="right"/>
+        </w:pPr>
+        <w:r>
+          <w:fldChar w:fldCharType="begin"/>
+        </w:r>
+        <w:r>
+          <w:instrText>PAGE   \* MERGEFORMAT</w:instrText>
+        </w:r>
+        <w:r>
+          <w:fldChar w:fldCharType="separate"/>
+        </w:r>
+        <w:r>
+          <w:t>2</w:t>
+        </w:r>
+        <w:r>
+          <w:fldChar w:fldCharType="end"/>
+        </w:r>
+      </w:p>
+    </w:sdtContent>
+  </w:sdt>
+  <w:p>
+    <w:pPr>
+      <w:pStyle w:val="Cabealho"/>
+    </w:pPr>
+  </w:p>
+</w:hdr>
+</file>
+
+<file path=word/header2.xml><?xml version="1.0" encoding="utf-8"?>
+<w:hdr xmlns:wpc="http://schemas.microsoft.com/office/word/2010/wordprocessingCanvas" xmlns:cx="http://schemas.microsoft.com/office/drawing/2014/chartex" xmlns:cx1="http://schemas.microsoft.com/office/drawing/2015/9/8/chartex" xmlns:cx2="http://schemas.microsoft.com/office/drawing/2015/10/21/chartex" xmlns:cx3="http://schemas.microsoft.com/office/drawing/2016/5/9/chartex" xmlns:cx4="http://schemas.microsoft.com/office/drawing/2016/5/10/chartex" xmlns:cx5="http://schemas.microsoft.com/office/drawing/2016/5/11/chartex" xmlns:cx6="http://schemas.microsoft.com/office/drawing/2016/5/12/chartex" xmlns:cx7="http://schemas.microsoft.com/office/drawing/2016/5/13/chartex" xmlns:cx8="http://schemas.microsoft.com/office/drawing/2016/5/14/chartex" xmlns:mc="http://schemas.openxmlformats.org/markup-compatibility/2006" xmlns:aink="http://schemas.microsoft.com/office/drawing/2016/ink" xmlns:am3d="http://schemas.microsoft.com/office/drawing/2017/model3d" xmlns:o="urn:schemas-microsoft-com:office:office" xmlns:r="http://schemas.openxmlformats.org/officeDocument/2006/relationships" xmlns:m="http://schemas.openxmlformats.org/officeDocument/2006/math" xmlns:v="urn:schemas-microsoft-com:vml" xmlns:wp14="http://schemas.microsoft.com/office/word/2010/wordprocessingDrawing" xmlns:wp="http://schemas.openxmlformats.org/drawingml/2006/wordprocessingDrawing" xmlns:w10="urn:schemas-microsoft-com:office:word" xmlns:w="http://schemas.openxmlformats.org/wordprocessingml/2006/main" xmlns:w14="http://schemas.microsoft.com/office/word/2010/wordml" xmlns:w15="http://schemas.microsoft.com/office/word/2012/wordml" xmlns:w16cid="http://schemas.microsoft.com/office/word/2016/wordml/cid" xmlns:w16se="http://schemas.microsoft.com/office/word/2015/wordml/symex" xmlns:wpg="http://schemas.microsoft.com/office/word/2010/wordprocessingGroup" xmlns:wpi="http://schemas.microsoft.com/office/word/2010/wordprocessingInk" xmlns:wne="http://schemas.microsoft.com/office/word/2006/wordml" xmlns:wps="http://schemas.microsoft.com/office/word/2010/wordprocessingShape" mc:Ignorable="w14 w15 w16se w16cid wp14">
+  <w:sdt>
+    <w:sdtPr>
+      <w:id w:val="2130885537"/>
+      <w:docPartObj>
+        <w:docPartGallery w:val="Page Numbers (Top of Page)"/>
+        <w:docPartUnique/>
+      </w:docPartObj>
+    </w:sdtPr>
+    <w:sdtContent>
+      <w:p>
+        <w:pPr>
+          <w:pStyle w:val="Cabealho"/>
+          <w:jc w:val="right"/>
+        </w:pPr>
+        <w:r>
+          <w:fldChar w:fldCharType="begin"/>
+        </w:r>
+        <w:r>
+          <w:instrText>PAGE   \* MERGEFORMAT</w:instrText>
+        </w:r>
+        <w:r>
+          <w:fldChar w:fldCharType="separate"/>
+        </w:r>
+        <w:r>
+          <w:t>2</w:t>
+        </w:r>
+        <w:r>
+          <w:fldChar w:fldCharType="end"/>
+        </w:r>
+      </w:p>
+    </w:sdtContent>
+  </w:sdt>
+  <w:p>
+    <w:pPr>
+      <w:pStyle w:val="Cabealho"/>
+    </w:pPr>
+  </w:p>
+</w:hdr>
+</file>
+
+<file path=word/header3.xml><?xml version="1.0" encoding="utf-8"?>
+<w:hdr xmlns:wpc="http://schemas.microsoft.com/office/word/2010/wordprocessingCanvas" xmlns:cx="http://schemas.microsoft.com/office/drawing/2014/chartex" xmlns:cx1="http://schemas.microsoft.com/office/drawing/2015/9/8/chartex" xmlns:cx2="http://schemas.microsoft.com/office/drawing/2015/10/21/chartex" xmlns:cx3="http://schemas.microsoft.com/office/drawing/2016/5/9/chartex" xmlns:cx4="http://schemas.microsoft.com/office/drawing/2016/5/10/chartex" xmlns:cx5="http://schemas.microsoft.com/office/drawing/2016/5/11/chartex" xmlns:cx6="http://schemas.microsoft.com/office/drawing/2016/5/12/chartex" xmlns:cx7="http://schemas.microsoft.com/office/drawing/2016/5/13/chartex" xmlns:cx8="http://schemas.microsoft.com/office/drawing/2016/5/14/chartex" xmlns:mc="http://schemas.openxmlformats.org/markup-compatibility/2006" xmlns:aink="http://schemas.microsoft.com/office/drawing/2016/ink" xmlns:am3d="http://schemas.microsoft.com/office/drawing/2017/model3d" xmlns:o="urn:schemas-microsoft-com:office:office" xmlns:r="http://schemas.openxmlformats.org/officeDocument/2006/relationships" xmlns:m="http://schemas.openxmlformats.org/officeDocument/2006/math" xmlns:v="urn:schemas-microsoft-com:vml" xmlns:wp14="http://schemas.microsoft.com/office/word/2010/wordprocessingDrawing" xmlns:wp="http://schemas.openxmlformats.org/drawingml/2006/wordprocessingDrawing" xmlns:w10="urn:schemas-microsoft-com:office:word" xmlns:w="http://schemas.openxmlformats.org/wordprocessingml/2006/main" xmlns:w14="http://schemas.microsoft.com/office/word/2010/wordml" xmlns:w15="http://schemas.microsoft.com/office/word/2012/wordml" xmlns:w16cid="http://schemas.microsoft.com/office/word/2016/wordml/cid" xmlns:w16se="http://schemas.microsoft.com/office/word/2015/wordml/symex" xmlns:wpg="http://schemas.microsoft.com/office/word/2010/wordprocessingGroup" xmlns:wpi="http://schemas.microsoft.com/office/word/2010/wordprocessingInk" xmlns:wne="http://schemas.microsoft.com/office/word/2006/wordml" xmlns:wps="http://schemas.microsoft.com/office/word/2010/wordprocessingShape" mc:Ignorable="w14 w15 w16se w16cid wp14">
+  <w:sdt>
+    <w:sdtPr>
+      <w:id w:val="-1996016494"/>
+      <w:docPartObj>
+        <w:docPartGallery w:val="Page Numbers (Top of Page)"/>
+        <w:docPartUnique/>
+      </w:docPartObj>
+    </w:sdtPr>
+    <w:sdtContent>
+      <w:p>
+        <w:pPr>
+          <w:pStyle w:val="Cabealho"/>
+          <w:jc w:val="right"/>
+        </w:pPr>
+        <w:r>
+          <w:fldChar w:fldCharType="begin"/>
+        </w:r>
+        <w:r>
+          <w:instrText>PAGE   \* MERGEFORMAT</w:instrText>
+        </w:r>
+        <w:r>
+          <w:fldChar w:fldCharType="separate"/>
+        </w:r>
+        <w:r>
+          <w:t>2</w:t>
+        </w:r>
+        <w:r>
+          <w:fldChar w:fldCharType="end"/>
+        </w:r>
+      </w:p>
+    </w:sdtContent>
+  </w:sdt>
+  <w:p>
+    <w:pPr>
+      <w:pStyle w:val="Cabealho"/>
+    </w:pPr>
+  </w:p>
+</w:hdr>
+</file>
+
+<file path=word/header4.xml><?xml version="1.0" encoding="utf-8"?>
+<w:hdr xmlns:wpc="http://schemas.microsoft.com/office/word/2010/wordprocessingCanvas" xmlns:cx="http://schemas.microsoft.com/office/drawing/2014/chartex" xmlns:cx1="http://schemas.microsoft.com/office/drawing/2015/9/8/chartex" xmlns:cx2="http://schemas.microsoft.com/office/drawing/2015/10/21/chartex" xmlns:cx3="http://schemas.microsoft.com/office/drawing/2016/5/9/chartex" xmlns:cx4="http://schemas.microsoft.com/office/drawing/2016/5/10/chartex" xmlns:cx5="http://schemas.microsoft.com/office/drawing/2016/5/11/chartex" xmlns:cx6="http://schemas.microsoft.com/office/drawing/2016/5/12/chartex" xmlns:cx7="http://schemas.microsoft.com/office/drawing/2016/5/13/chartex" xmlns:cx8="http://schemas.microsoft.com/office/drawing/2016/5/14/chartex" xmlns:mc="http://schemas.openxmlformats.org/markup-compatibility/2006" xmlns:aink="http://schemas.microsoft.com/office/drawing/2016/ink" xmlns:am3d="http://schemas.microsoft.com/office/drawing/2017/model3d" xmlns:o="urn:schemas-microsoft-com:office:office" xmlns:r="http://schemas.openxmlformats.org/officeDocument/2006/relationships" xmlns:m="http://schemas.openxmlformats.org/officeDocument/2006/math" xmlns:v="urn:schemas-microsoft-com:vml" xmlns:wp14="http://schemas.microsoft.com/office/word/2010/wordprocessingDrawing" xmlns:wp="http://schemas.openxmlformats.org/drawingml/2006/wordprocessingDrawing" xmlns:w10="urn:schemas-microsoft-com:office:word" xmlns:w="http://schemas.openxmlformats.org/wordprocessingml/2006/main" xmlns:w14="http://schemas.microsoft.com/office/word/2010/wordml" xmlns:w15="http://schemas.microsoft.com/office/word/2012/wordml" xmlns:w16cid="http://schemas.microsoft.com/office/word/2016/wordml/cid" xmlns:w16se="http://schemas.microsoft.com/office/word/2015/wordml/symex" xmlns:wpg="http://schemas.microsoft.com/office/word/2010/wordprocessingGroup" xmlns:wpi="http://schemas.microsoft.com/office/word/2010/wordprocessingInk" xmlns:wne="http://schemas.microsoft.com/office/word/2006/wordml" xmlns:wps="http://schemas.microsoft.com/office/word/2010/wordprocessingShape" mc:Ignorable="w14 w15 w16se w16cid wp14">
+  <w:p>
+    <w:pPr>
+      <w:pStyle w:val="Cabealho"/>
+    </w:pPr>
+  </w:p>
+</w:hdr>
+</file>
+
+<file path=word/header5.xml><?xml version="1.0" encoding="utf-8"?>
+<w:hdr xmlns:wpc="http://schemas.microsoft.com/office/word/2010/wordprocessingCanvas" xmlns:cx="http://schemas.microsoft.com/office/drawing/2014/chartex" xmlns:cx1="http://schemas.microsoft.com/office/drawing/2015/9/8/chartex" xmlns:cx2="http://schemas.microsoft.com/office/drawing/2015/10/21/chartex" xmlns:cx3="http://schemas.microsoft.com/office/drawing/2016/5/9/chartex" xmlns:cx4="http://schemas.microsoft.com/office/drawing/2016/5/10/chartex" xmlns:cx5="http://schemas.microsoft.com/office/drawing/2016/5/11/chartex" xmlns:cx6="http://schemas.microsoft.com/office/drawing/2016/5/12/chartex" xmlns:cx7="http://schemas.microsoft.com/office/drawing/2016/5/13/chartex" xmlns:cx8="http://schemas.microsoft.com/office/drawing/2016/5/14/chartex" xmlns:mc="http://schemas.openxmlformats.org/markup-compatibility/2006" xmlns:aink="http://schemas.microsoft.com/office/drawing/2016/ink" xmlns:am3d="http://schemas.microsoft.com/office/drawing/2017/model3d" xmlns:o="urn:schemas-microsoft-com:office:office" xmlns:r="http://schemas.openxmlformats.org/officeDocument/2006/relationships" xmlns:m="http://schemas.openxmlformats.org/officeDocument/2006/math" xmlns:v="urn:schemas-microsoft-com:vml" xmlns:wp14="http://schemas.microsoft.com/office/word/2010/wordprocessingDrawing" xmlns:wp="http://schemas.openxmlformats.org/drawingml/2006/wordprocessingDrawing" xmlns:w10="urn:schemas-microsoft-com:office:word" xmlns:w="http://schemas.openxmlformats.org/wordprocessingml/2006/main" xmlns:w14="http://schemas.microsoft.com/office/word/2010/wordml" xmlns:w15="http://schemas.microsoft.com/office/word/2012/wordml" xmlns:w16cid="http://schemas.microsoft.com/office/word/2016/wordml/cid" xmlns:w16se="http://schemas.microsoft.com/office/word/2015/wordml/symex" xmlns:wpg="http://schemas.microsoft.com/office/word/2010/wordprocessingGroup" xmlns:wpi="http://schemas.microsoft.com/office/word/2010/wordprocessingInk" xmlns:wne="http://schemas.microsoft.com/office/word/2006/wordml" xmlns:wps="http://schemas.microsoft.com/office/word/2010/wordprocessingShape" mc:Ignorable="w14 w15 w16se w16cid wp14">
+  <w:sdt>
+    <w:sdtPr>
+      <w:id w:val="1866867979"/>
+      <w:docPartObj>
+        <w:docPartGallery w:val="Page Numbers (Top of Page)"/>
+        <w:docPartUnique/>
+      </w:docPartObj>
+    </w:sdtPr>
+    <w:sdtContent>
+      <w:p>
+        <w:pPr>
+          <w:pStyle w:val="Cabealho"/>
+          <w:jc w:val="right"/>
+        </w:pPr>
+        <w:r>
+          <w:fldChar w:fldCharType="begin"/>
+        </w:r>
+        <w:r>
+          <w:instrText>PAGE   \* MERGEFORMAT</w:instrText>
+        </w:r>
+        <w:r>
+          <w:fldChar w:fldCharType="separate"/>
+        </w:r>
+        <w:r>
+          <w:t>2</w:t>
+        </w:r>
+        <w:r>
+          <w:fldChar w:fldCharType="end"/>
+        </w:r>
+      </w:p>
+    </w:sdtContent>
+  </w:sdt>
+  <w:p>
+    <w:pPr>
+      <w:pStyle w:val="Cabealho"/>
+    </w:pPr>
+  </w:p>
+</w:hdr>
+</file>
+
+<file path=word/header6.xml><?xml version="1.0" encoding="utf-8"?>
+<w:hdr xmlns:wpc="http://schemas.microsoft.com/office/word/2010/wordprocessingCanvas" xmlns:cx="http://schemas.microsoft.com/office/drawing/2014/chartex" xmlns:cx1="http://schemas.microsoft.com/office/drawing/2015/9/8/chartex" xmlns:cx2="http://schemas.microsoft.com/office/drawing/2015/10/21/chartex" xmlns:cx3="http://schemas.microsoft.com/office/drawing/2016/5/9/chartex" xmlns:cx4="http://schemas.microsoft.com/office/drawing/2016/5/10/chartex" xmlns:cx5="http://schemas.microsoft.com/office/drawing/2016/5/11/chartex" xmlns:cx6="http://schemas.microsoft.com/office/drawing/2016/5/12/chartex" xmlns:cx7="http://schemas.microsoft.com/office/drawing/2016/5/13/chartex" xmlns:cx8="http://schemas.microsoft.com/office/drawing/2016/5/14/chartex" xmlns:mc="http://schemas.openxmlformats.org/markup-compatibility/2006" xmlns:aink="http://schemas.microsoft.com/office/drawing/2016/ink" xmlns:am3d="http://schemas.microsoft.com/office/drawing/2017/model3d" xmlns:o="urn:schemas-microsoft-com:office:office" xmlns:r="http://schemas.openxmlformats.org/officeDocument/2006/relationships" xmlns:m="http://schemas.openxmlformats.org/officeDocument/2006/math" xmlns:v="urn:schemas-microsoft-com:vml" xmlns:wp14="http://schemas.microsoft.com/office/word/2010/wordprocessingDrawing" xmlns:wp="http://schemas.openxmlformats.org/drawingml/2006/wordprocessingDrawing" xmlns:w10="urn:schemas-microsoft-com:office:word" xmlns:w="http://schemas.openxmlformats.org/wordprocessingml/2006/main" xmlns:w14="http://schemas.microsoft.com/office/word/2010/wordml" xmlns:w15="http://schemas.microsoft.com/office/word/2012/wordml" xmlns:w16cid="http://schemas.microsoft.com/office/word/2016/wordml/cid" xmlns:w16se="http://schemas.microsoft.com/office/word/2015/wordml/symex" xmlns:wpg="http://schemas.microsoft.com/office/word/2010/wordprocessingGroup" xmlns:wpi="http://schemas.microsoft.com/office/word/2010/wordprocessingInk" xmlns:wne="http://schemas.microsoft.com/office/word/2006/wordml" xmlns:wps="http://schemas.microsoft.com/office/word/2010/wordprocessingShape" mc:Ignorable="w14 w15 w16se w16cid wp14">
+  <w:sdt>
+    <w:sdtPr>
+      <w:id w:val="277230760"/>
+      <w:docPartObj>
+        <w:docPartGallery w:val="Page Numbers (Top of Page)"/>
+        <w:docPartUnique/>
+      </w:docPartObj>
+    </w:sdtPr>
+    <w:sdtContent>
+      <w:p>
+        <w:pPr>
+          <w:pStyle w:val="Cabealho"/>
+          <w:jc w:val="right"/>
+        </w:pPr>
+        <w:r>
+          <w:fldChar w:fldCharType="begin"/>
+        </w:r>
+        <w:r>
+          <w:instrText>PAGE   \* MERGEFORMAT</w:instrText>
+        </w:r>
+        <w:r>
+          <w:fldChar w:fldCharType="separate"/>
+        </w:r>
+        <w:r>
+          <w:t>2</w:t>
+        </w:r>
+        <w:r>
+          <w:fldChar w:fldCharType="end"/>
+        </w:r>
+      </w:p>
+    </w:sdtContent>
+  </w:sdt>
+  <w:p>
+    <w:pPr>
+      <w:pStyle w:val="Cabealho"/>
+    </w:pPr>
+  </w:p>
+</w:hdr>
+</file>
+
+<file path=word/header7.xml><?xml version="1.0" encoding="utf-8"?>
+<w:hdr xmlns:wpc="http://schemas.microsoft.com/office/word/2010/wordprocessingCanvas" xmlns:cx="http://schemas.microsoft.com/office/drawing/2014/chartex" xmlns:cx1="http://schemas.microsoft.com/office/drawing/2015/9/8/chartex" xmlns:cx2="http://schemas.microsoft.com/office/drawing/2015/10/21/chartex" xmlns:cx3="http://schemas.microsoft.com/office/drawing/2016/5/9/chartex" xmlns:cx4="http://schemas.microsoft.com/office/drawing/2016/5/10/chartex" xmlns:cx5="http://schemas.microsoft.com/office/drawing/2016/5/11/chartex" xmlns:cx6="http://schemas.microsoft.com/office/drawing/2016/5/12/chartex" xmlns:cx7="http://schemas.microsoft.com/office/drawing/2016/5/13/chartex" xmlns:cx8="http://schemas.microsoft.com/office/drawing/2016/5/14/chartex" xmlns:mc="http://schemas.openxmlformats.org/markup-compatibility/2006" xmlns:aink="http://schemas.microsoft.com/office/drawing/2016/ink" xmlns:am3d="http://schemas.microsoft.com/office/drawing/2017/model3d" xmlns:o="urn:schemas-microsoft-com:office:office" xmlns:r="http://schemas.openxmlformats.org/officeDocument/2006/relationships" xmlns:m="http://schemas.openxmlformats.org/officeDocument/2006/math" xmlns:v="urn:schemas-microsoft-com:vml" xmlns:wp14="http://schemas.microsoft.com/office/word/2010/wordprocessingDrawing" xmlns:wp="http://schemas.openxmlformats.org/drawingml/2006/wordprocessingDrawing" xmlns:w10="urn:schemas-microsoft-com:office:word" xmlns:w="http://schemas.openxmlformats.org/wordprocessingml/2006/main" xmlns:w14="http://schemas.microsoft.com/office/word/2010/wordml" xmlns:w15="http://schemas.microsoft.com/office/word/2012/wordml" xmlns:w16cid="http://schemas.microsoft.com/office/word/2016/wordml/cid" xmlns:w16se="http://schemas.microsoft.com/office/word/2015/wordml/symex" xmlns:wpg="http://schemas.microsoft.com/office/word/2010/wordprocessingGroup" xmlns:wpi="http://schemas.microsoft.com/office/word/2010/wordprocessingInk" xmlns:wne="http://schemas.microsoft.com/office/word/2006/wordml" xmlns:wps="http://schemas.microsoft.com/office/word/2010/wordprocessingShape" mc:Ignorable="w14 w15 w16se w16cid wp14">
+  <w:sdt>
+    <w:sdtPr>
+      <w:id w:val="422923425"/>
+      <w:docPartObj>
+        <w:docPartGallery w:val="Page Numbers (Top of Page)"/>
+        <w:docPartUnique/>
+      </w:docPartObj>
+    </w:sdtPr>
+    <w:sdtContent>
+      <w:p>
+        <w:pPr>
+          <w:pStyle w:val="Cabealho"/>
+          <w:jc w:val="right"/>
+        </w:pPr>
+        <w:r>
+          <w:fldChar w:fldCharType="begin"/>
+        </w:r>
+        <w:r>
+          <w:instrText>PAGE   \* MERGEFORMAT</w:instrText>
+        </w:r>
+        <w:r>
+          <w:fldChar w:fldCharType="separate"/>
+        </w:r>
+        <w:r>
+          <w:t>2</w:t>
+        </w:r>
+        <w:r>
+          <w:fldChar w:fldCharType="end"/>
+        </w:r>
+      </w:p>
+    </w:sdtContent>
+  </w:sdt>
+  <w:p>
+    <w:pPr>
+      <w:pStyle w:val="Cabealho"/>
+    </w:pPr>
+  </w:p>
+</w:hdr>
+</file>
+
+<file path=word/header8.xml><?xml version="1.0" encoding="utf-8"?>
+<w:hdr xmlns:wpc="http://schemas.microsoft.com/office/word/2010/wordprocessingCanvas" xmlns:cx="http://schemas.microsoft.com/office/drawing/2014/chartex" xmlns:cx1="http://schemas.microsoft.com/office/drawing/2015/9/8/chartex" xmlns:cx2="http://schemas.microsoft.com/office/drawing/2015/10/21/chartex" xmlns:cx3="http://schemas.microsoft.com/office/drawing/2016/5/9/chartex" xmlns:cx4="http://schemas.microsoft.com/office/drawing/2016/5/10/chartex" xmlns:cx5="http://schemas.microsoft.com/office/drawing/2016/5/11/chartex" xmlns:cx6="http://schemas.microsoft.com/office/drawing/2016/5/12/chartex" xmlns:cx7="http://schemas.microsoft.com/office/drawing/2016/5/13/chartex" xmlns:cx8="http://schemas.microsoft.com/office/drawing/2016/5/14/chartex" xmlns:mc="http://schemas.openxmlformats.org/markup-compatibility/2006" xmlns:aink="http://schemas.microsoft.com/office/drawing/2016/ink" xmlns:am3d="http://schemas.microsoft.com/office/drawing/2017/model3d" xmlns:o="urn:schemas-microsoft-com:office:office" xmlns:r="http://schemas.openxmlformats.org/officeDocument/2006/relationships" xmlns:m="http://schemas.openxmlformats.org/officeDocument/2006/math" xmlns:v="urn:schemas-microsoft-com:vml" xmlns:wp14="http://schemas.microsoft.com/office/word/2010/wordprocessingDrawing" xmlns:wp="http://schemas.openxmlformats.org/drawingml/2006/wordprocessingDrawing" xmlns:w10="urn:schemas-microsoft-com:office:word" xmlns:w="http://schemas.openxmlformats.org/wordprocessingml/2006/main" xmlns:w14="http://schemas.microsoft.com/office/word/2010/wordml" xmlns:w15="http://schemas.microsoft.com/office/word/2012/wordml" xmlns:w16cid="http://schemas.microsoft.com/office/word/2016/wordml/cid" xmlns:w16se="http://schemas.microsoft.com/office/word/2015/wordml/symex" xmlns:wpg="http://schemas.microsoft.com/office/word/2010/wordprocessingGroup" xmlns:wpi="http://schemas.microsoft.com/office/word/2010/wordprocessingInk" xmlns:wne="http://schemas.microsoft.com/office/word/2006/wordml" xmlns:wps="http://schemas.microsoft.com/office/word/2010/wordprocessingShape" mc:Ignorable="w14 w15 w16se w16cid wp14">
+  <w:sdt>
+    <w:sdtPr>
+      <w:id w:val="-1526478523"/>
+      <w:docPartObj>
+        <w:docPartGallery w:val="Page Numbers (Top of Page)"/>
+        <w:docPartUnique/>
+      </w:docPartObj>
+    </w:sdtPr>
+    <w:sdtContent>
+      <w:p>
+        <w:pPr>
+          <w:pStyle w:val="Cabealho"/>
+          <w:jc w:val="right"/>
+        </w:pPr>
+        <w:r>
+          <w:fldChar w:fldCharType="begin"/>
+        </w:r>
+        <w:r>
+          <w:instrText>PAGE   \* MERGEFORMAT</w:instrText>
+        </w:r>
+        <w:r>
+          <w:fldChar w:fldCharType="separate"/>
+        </w:r>
+        <w:r>
+          <w:t>2</w:t>
+        </w:r>
+        <w:r>
+          <w:fldChar w:fldCharType="end"/>
+        </w:r>
+      </w:p>
+    </w:sdtContent>
+  </w:sdt>
+  <w:p>
+    <w:pPr>
+      <w:pStyle w:val="Cabealho"/>
+    </w:pPr>
+  </w:p>
+</w:hdr>
 </file>
 
 <file path=word/numbering.xml><?xml version="1.0" encoding="utf-8"?>
@@ -14570,6 +14703,7 @@
   <w:style w:type="character" w:default="1" w:styleId="Fontepargpadro">
     <w:name w:val="Default Paragraph Font"/>
     <w:uiPriority w:val="1"/>
+    <w:semiHidden/>
     <w:unhideWhenUsed/>
   </w:style>
   <w:style w:type="table" w:default="1" w:styleId="Tabelanormal">
@@ -15203,7 +15337,7 @@
 </file>
 
 <file path=customXml/itemProps1.xml><?xml version="1.0" encoding="utf-8"?>
-<ds:datastoreItem xmlns:ds="http://schemas.openxmlformats.org/officeDocument/2006/customXml" ds:itemID="{B105C011-0332-4981-A8E8-40284305348A}">
+<ds:datastoreItem xmlns:ds="http://schemas.openxmlformats.org/officeDocument/2006/customXml" ds:itemID="{DA8125FF-74A8-448B-A7A9-8179459DBE3D}">
   <ds:schemaRefs>
     <ds:schemaRef ds:uri="http://schemas.openxmlformats.org/officeDocument/2006/bibliography"/>
   </ds:schemaRefs>

</xml_diff>